<commit_message>
fix eclipse formatting pdf
</commit_message>
<xml_diff>
--- a/eclipse/eclipseSavePrefs.docx
+++ b/eclipse/eclipseSavePrefs.docx
@@ -1,6 +1,6 @@
 
 <file path=word/document.xml><?xml version="1.0" encoding="utf-8"?>
-<w:document xmlns:wpc="http://schemas.microsoft.com/office/word/2010/wordprocessingCanvas" xmlns:cx="http://schemas.microsoft.com/office/drawing/2014/chartex" xmlns:cx1="http://schemas.microsoft.com/office/drawing/2015/9/8/chartex" xmlns:cx2="http://schemas.microsoft.com/office/drawing/2015/10/21/chartex" xmlns:cx3="http://schemas.microsoft.com/office/drawing/2016/5/9/chartex" xmlns:cx4="http://schemas.microsoft.com/office/drawing/2016/5/10/chartex" xmlns:cx5="http://schemas.microsoft.com/office/drawing/2016/5/11/chartex" xmlns:cx6="http://schemas.microsoft.com/office/drawing/2016/5/12/chartex" xmlns:cx7="http://schemas.microsoft.com/office/drawing/2016/5/13/chartex" xmlns:cx8="http://schemas.microsoft.com/office/drawing/2016/5/14/chartex" xmlns:mc="http://schemas.openxmlformats.org/markup-compatibility/2006" xmlns:aink="http://schemas.microsoft.com/office/drawing/2016/ink" xmlns:am3d="http://schemas.microsoft.com/office/drawing/2017/model3d" xmlns:o="urn:schemas-microsoft-com:office:office" xmlns:r="http://schemas.openxmlformats.org/officeDocument/2006/relationships" xmlns:m="http://schemas.openxmlformats.org/officeDocument/2006/math" xmlns:v="urn:schemas-microsoft-com:vml" xmlns:wp14="http://schemas.microsoft.com/office/word/2010/wordprocessingDrawing" xmlns:wp="http://schemas.openxmlformats.org/drawingml/2006/wordprocessingDrawing" xmlns:w10="urn:schemas-microsoft-com:office:word" xmlns:w="http://schemas.openxmlformats.org/wordprocessingml/2006/main" xmlns:w14="http://schemas.microsoft.com/office/word/2010/wordml" xmlns:w15="http://schemas.microsoft.com/office/word/2012/wordml" xmlns:w16cid="http://schemas.microsoft.com/office/word/2016/wordml/cid" xmlns:w16se="http://schemas.microsoft.com/office/word/2015/wordml/symex" xmlns:wpg="http://schemas.microsoft.com/office/word/2010/wordprocessingGroup" xmlns:wpi="http://schemas.microsoft.com/office/word/2010/wordprocessingInk" xmlns:wne="http://schemas.microsoft.com/office/word/2006/wordml" xmlns:wps="http://schemas.microsoft.com/office/word/2010/wordprocessingShape" mc:Ignorable="w14 w15 w16se w16cid wp14">
+<w:document xmlns:wpc="http://schemas.microsoft.com/office/word/2010/wordprocessingCanvas" xmlns:cx="http://schemas.microsoft.com/office/drawing/2014/chartex" xmlns:cx1="http://schemas.microsoft.com/office/drawing/2015/9/8/chartex" xmlns:cx2="http://schemas.microsoft.com/office/drawing/2015/10/21/chartex" xmlns:cx3="http://schemas.microsoft.com/office/drawing/2016/5/9/chartex" xmlns:cx4="http://schemas.microsoft.com/office/drawing/2016/5/10/chartex" xmlns:cx5="http://schemas.microsoft.com/office/drawing/2016/5/11/chartex" xmlns:cx6="http://schemas.microsoft.com/office/drawing/2016/5/12/chartex" xmlns:cx7="http://schemas.microsoft.com/office/drawing/2016/5/13/chartex" xmlns:cx8="http://schemas.microsoft.com/office/drawing/2016/5/14/chartex" xmlns:mc="http://schemas.openxmlformats.org/markup-compatibility/2006" xmlns:aink="http://schemas.microsoft.com/office/drawing/2016/ink" xmlns:am3d="http://schemas.microsoft.com/office/drawing/2017/model3d" xmlns:o="urn:schemas-microsoft-com:office:office" xmlns:r="http://schemas.openxmlformats.org/officeDocument/2006/relationships" xmlns:m="http://schemas.openxmlformats.org/officeDocument/2006/math" xmlns:v="urn:schemas-microsoft-com:vml" xmlns:wp14="http://schemas.microsoft.com/office/word/2010/wordprocessingDrawing" xmlns:wp="http://schemas.openxmlformats.org/drawingml/2006/wordprocessingDrawing" xmlns:w10="urn:schemas-microsoft-com:office:word" xmlns:w="http://schemas.openxmlformats.org/wordprocessingml/2006/main" xmlns:w14="http://schemas.microsoft.com/office/word/2010/wordml" xmlns:w15="http://schemas.microsoft.com/office/word/2012/wordml" xmlns:w16cex="http://schemas.microsoft.com/office/word/2018/wordml/cex" xmlns:w16cid="http://schemas.microsoft.com/office/word/2016/wordml/cid" xmlns:w16="http://schemas.microsoft.com/office/word/2018/wordml" xmlns:w16se="http://schemas.microsoft.com/office/word/2015/wordml/symex" xmlns:wpg="http://schemas.microsoft.com/office/word/2010/wordprocessingGroup" xmlns:wpi="http://schemas.microsoft.com/office/word/2010/wordprocessingInk" xmlns:wne="http://schemas.microsoft.com/office/word/2006/wordml" xmlns:wps="http://schemas.microsoft.com/office/word/2010/wordprocessingShape" mc:Ignorable="w14 w15 w16se w16cid w16 w16cex wp14">
   <w:body>
     <w:p>
       <w:pPr>
@@ -20,18 +20,18 @@
           <w:szCs w:val="20"/>
         </w:rPr>
         <w:drawing>
-          <wp:anchor distT="0" distB="0" distL="114300" distR="114300" simplePos="0" relativeHeight="251658240" behindDoc="0" locked="0" layoutInCell="1" allowOverlap="1">
+          <wp:anchor distT="0" distB="0" distL="114300" distR="114300" simplePos="0" relativeHeight="251664384" behindDoc="0" locked="0" layoutInCell="1" allowOverlap="1" wp14:anchorId="4F39B446" wp14:editId="3D5185C3">
             <wp:simplePos x="0" y="0"/>
             <wp:positionH relativeFrom="column">
-              <wp:posOffset>2717800</wp:posOffset>
+              <wp:posOffset>2747169</wp:posOffset>
             </wp:positionH>
             <wp:positionV relativeFrom="paragraph">
-              <wp:posOffset>89535</wp:posOffset>
+              <wp:posOffset>114141</wp:posOffset>
             </wp:positionV>
-            <wp:extent cx="3154680" cy="3209544"/>
-            <wp:effectExtent l="0" t="0" r="0" b="3810"/>
+            <wp:extent cx="3157855" cy="2598420"/>
+            <wp:effectExtent l="0" t="0" r="4445" b="5080"/>
             <wp:wrapSquare wrapText="bothSides"/>
-            <wp:docPr id="1" name="Picture 1"/>
+            <wp:docPr id="7" name="Picture 7" descr="A screenshot of a social media post&#10;&#10;Description automatically generated"/>
             <wp:cNvGraphicFramePr>
               <a:graphicFrameLocks xmlns:a="http://schemas.openxmlformats.org/drawingml/2006/main" noChangeAspect="1"/>
             </wp:cNvGraphicFramePr>
@@ -39,7 +39,7 @@
               <a:graphicData uri="http://schemas.openxmlformats.org/drawingml/2006/picture">
                 <pic:pic xmlns:pic="http://schemas.openxmlformats.org/drawingml/2006/picture">
                   <pic:nvPicPr>
-                    <pic:cNvPr id="1" name="SaveActions.png"/>
+                    <pic:cNvPr id="7" name="Picture 7" descr="A screenshot of a social media post&#10;&#10;Description automatically generated"/>
                     <pic:cNvPicPr/>
                   </pic:nvPicPr>
                   <pic:blipFill>
@@ -57,7 +57,7 @@
                   <pic:spPr>
                     <a:xfrm>
                       <a:off x="0" y="0"/>
-                      <a:ext cx="3154680" cy="3209544"/>
+                      <a:ext cx="3157855" cy="2598420"/>
                     </a:xfrm>
                     <a:prstGeom prst="rect">
                       <a:avLst/>
@@ -184,6 +184,14 @@
           <w:szCs w:val="20"/>
         </w:rPr>
       </w:pPr>
+      <w:r>
+        <w:rPr>
+          <w:rFonts w:ascii="Times New Roman" w:hAnsi="Times New Roman" w:cs="Times New Roman"/>
+          <w:sz w:val="20"/>
+          <w:szCs w:val="20"/>
+        </w:rPr>
+        <w:t>First, make sure that all the boxes are checked as in this image.</w:t>
+      </w:r>
     </w:p>
     <w:p>
       <w:pPr>
@@ -200,7 +208,72 @@
           <w:sz w:val="20"/>
           <w:szCs w:val="20"/>
         </w:rPr>
-        <w:t>First, make sure that all the boxes are checked as in this image.</w:t>
+        <w:t xml:space="preserve">Second, </w:t>
+      </w:r>
+      <w:r>
+        <w:rPr>
+          <w:rFonts w:ascii="Times New Roman" w:hAnsi="Times New Roman" w:cs="Times New Roman"/>
+          <w:sz w:val="20"/>
+          <w:szCs w:val="20"/>
+        </w:rPr>
+        <w:t>l</w:t>
+      </w:r>
+      <w:r>
+        <w:rPr>
+          <w:rFonts w:ascii="Times New Roman" w:hAnsi="Times New Roman" w:cs="Times New Roman"/>
+          <w:sz w:val="20"/>
+          <w:szCs w:val="20"/>
+        </w:rPr>
+        <w:t xml:space="preserve">ook at all the </w:t>
+      </w:r>
+      <w:r>
+        <w:rPr>
+          <w:rFonts w:ascii="Times New Roman" w:hAnsi="Times New Roman" w:cs="Times New Roman"/>
+          <w:i/>
+          <w:sz w:val="20"/>
+          <w:szCs w:val="20"/>
+        </w:rPr>
+        <w:t>Additional actions</w:t>
+      </w:r>
+      <w:r>
+        <w:rPr>
+          <w:rFonts w:ascii="Times New Roman" w:hAnsi="Times New Roman" w:cs="Times New Roman"/>
+          <w:sz w:val="20"/>
+          <w:szCs w:val="20"/>
+        </w:rPr>
+        <w:t>. I</w:t>
+      </w:r>
+      <w:r>
+        <w:rPr>
+          <w:rFonts w:ascii="Times New Roman" w:hAnsi="Times New Roman" w:cs="Times New Roman"/>
+          <w:sz w:val="20"/>
+          <w:szCs w:val="20"/>
+        </w:rPr>
+        <w:t>f the</w:t>
+      </w:r>
+      <w:r>
+        <w:rPr>
+          <w:rFonts w:ascii="Times New Roman" w:hAnsi="Times New Roman" w:cs="Times New Roman"/>
+          <w:sz w:val="20"/>
+          <w:szCs w:val="20"/>
+        </w:rPr>
+        <w:t>se 1</w:t>
+      </w:r>
+      <w:r>
+        <w:rPr>
+          <w:rFonts w:ascii="Times New Roman" w:hAnsi="Times New Roman" w:cs="Times New Roman"/>
+          <w:sz w:val="20"/>
+          <w:szCs w:val="20"/>
+        </w:rPr>
+        <w:t>5</w:t>
+      </w:r>
+      <w:r>
+        <w:rPr>
+          <w:rFonts w:ascii="Times New Roman" w:hAnsi="Times New Roman" w:cs="Times New Roman"/>
+          <w:sz w:val="20"/>
+          <w:szCs w:val="20"/>
+        </w:rPr>
+        <w:t xml:space="preserve"> actions are present, then there is no need to do anything. If they are not all there, then please follow the directions below.</w:t>
       </w:r>
     </w:p>
     <w:p>
@@ -218,23 +291,55 @@
           <w:sz w:val="20"/>
           <w:szCs w:val="20"/>
         </w:rPr>
-        <w:t xml:space="preserve">Second, </w:t>
-      </w:r>
-      <w:r>
-        <w:rPr>
-          <w:rFonts w:ascii="Times New Roman" w:hAnsi="Times New Roman" w:cs="Times New Roman"/>
-          <w:sz w:val="20"/>
-          <w:szCs w:val="20"/>
-        </w:rPr>
-        <w:t>l</w:t>
-      </w:r>
-      <w:r>
-        <w:rPr>
-          <w:rFonts w:ascii="Times New Roman" w:hAnsi="Times New Roman" w:cs="Times New Roman"/>
-          <w:sz w:val="20"/>
-          <w:szCs w:val="20"/>
-        </w:rPr>
-        <w:t xml:space="preserve">ook at all the </w:t>
+        <w:t>You will be making a bunch of changes. If you want, you can click OK at any time to save what you did so far and then get back in and continue.</w:t>
+      </w:r>
+    </w:p>
+    <w:p>
+      <w:pPr>
+        <w:spacing w:before="120"/>
+        <w:rPr>
+          <w:rFonts w:ascii="Times New Roman" w:hAnsi="Times New Roman" w:cs="Times New Roman"/>
+          <w:sz w:val="20"/>
+          <w:szCs w:val="20"/>
+        </w:rPr>
+      </w:pPr>
+    </w:p>
+    <w:p>
+      <w:pPr>
+        <w:spacing w:before="120"/>
+        <w:rPr>
+          <w:rFonts w:ascii="Times New Roman" w:hAnsi="Times New Roman" w:cs="Times New Roman"/>
+          <w:b/>
+          <w:sz w:val="20"/>
+          <w:szCs w:val="20"/>
+        </w:rPr>
+      </w:pPr>
+      <w:r>
+        <w:rPr>
+          <w:rFonts w:ascii="Times New Roman" w:hAnsi="Times New Roman" w:cs="Times New Roman"/>
+          <w:b/>
+          <w:sz w:val="20"/>
+          <w:szCs w:val="20"/>
+        </w:rPr>
+        <w:t>Configuring</w:t>
+      </w:r>
+    </w:p>
+    <w:p>
+      <w:pPr>
+        <w:spacing w:before="120"/>
+        <w:rPr>
+          <w:rFonts w:ascii="Times New Roman" w:hAnsi="Times New Roman" w:cs="Times New Roman"/>
+          <w:sz w:val="20"/>
+          <w:szCs w:val="20"/>
+        </w:rPr>
+      </w:pPr>
+      <w:r>
+        <w:rPr>
+          <w:rFonts w:ascii="Times New Roman" w:hAnsi="Times New Roman" w:cs="Times New Roman"/>
+          <w:sz w:val="20"/>
+          <w:szCs w:val="20"/>
+        </w:rPr>
+        <w:t xml:space="preserve">To the right of the </w:t>
       </w:r>
       <w:r>
         <w:rPr>
@@ -251,23 +356,32 @@
           <w:sz w:val="20"/>
           <w:szCs w:val="20"/>
         </w:rPr>
-        <w:t>. I</w:t>
-      </w:r>
-      <w:r>
-        <w:rPr>
-          <w:rFonts w:ascii="Times New Roman" w:hAnsi="Times New Roman" w:cs="Times New Roman"/>
-          <w:sz w:val="20"/>
-          <w:szCs w:val="20"/>
-        </w:rPr>
-        <w:t>f the</w:t>
-      </w:r>
-      <w:r>
-        <w:rPr>
-          <w:rFonts w:ascii="Times New Roman" w:hAnsi="Times New Roman" w:cs="Times New Roman"/>
-          <w:sz w:val="20"/>
-          <w:szCs w:val="20"/>
-        </w:rPr>
-        <w:t>se 13 actions are present, then there is no need to do anything. If they are not all there, then please follow the directions below.</w:t>
+        <w:t xml:space="preserve"> field, you will see a button </w:t>
+      </w:r>
+      <w:r>
+        <w:rPr>
+          <w:rFonts w:ascii="Times New Roman" w:hAnsi="Times New Roman" w:cs="Times New Roman"/>
+          <w:i/>
+          <w:sz w:val="20"/>
+          <w:szCs w:val="20"/>
+        </w:rPr>
+        <w:t>Configure</w:t>
+      </w:r>
+      <w:r>
+        <w:rPr>
+          <w:rFonts w:ascii="Times New Roman" w:hAnsi="Times New Roman" w:cs="Times New Roman"/>
+          <w:sz w:val="20"/>
+          <w:szCs w:val="20"/>
+        </w:rPr>
+        <w:t>. Press it, and a window title “Additional Save Actions”</w:t>
+      </w:r>
+      <w:r>
+        <w:rPr>
+          <w:rFonts w:ascii="Times New Roman" w:hAnsi="Times New Roman" w:cs="Times New Roman"/>
+          <w:sz w:val="20"/>
+          <w:szCs w:val="20"/>
+        </w:rPr>
+        <w:t xml:space="preserve"> will appear (shown). It has five buttons in the horizontal bar. </w:t>
       </w:r>
     </w:p>
     <w:p>
@@ -282,66 +396,18 @@
       <w:r>
         <w:rPr>
           <w:rFonts w:ascii="Times New Roman" w:hAnsi="Times New Roman" w:cs="Times New Roman"/>
-          <w:sz w:val="20"/>
-          <w:szCs w:val="20"/>
-        </w:rPr>
-        <w:t>You will be making a bunch of changes. If you want, you can click OK at any time to save what you did so far and then get back in and continue.</w:t>
-      </w:r>
-    </w:p>
-    <w:p>
-      <w:pPr>
-        <w:spacing w:before="120"/>
-        <w:rPr>
-          <w:rFonts w:ascii="Times New Roman" w:hAnsi="Times New Roman" w:cs="Times New Roman"/>
-          <w:sz w:val="20"/>
-          <w:szCs w:val="20"/>
-        </w:rPr>
-      </w:pPr>
-    </w:p>
-    <w:p>
-      <w:pPr>
-        <w:spacing w:before="120"/>
-        <w:rPr>
-          <w:rFonts w:ascii="Times New Roman" w:hAnsi="Times New Roman" w:cs="Times New Roman"/>
-          <w:b/>
-          <w:sz w:val="20"/>
-          <w:szCs w:val="20"/>
-        </w:rPr>
-      </w:pPr>
-      <w:r>
-        <w:rPr>
-          <w:rFonts w:ascii="Times New Roman" w:hAnsi="Times New Roman" w:cs="Times New Roman"/>
-          <w:b/>
-          <w:sz w:val="20"/>
-          <w:szCs w:val="20"/>
-        </w:rPr>
-        <w:t>Configuring</w:t>
-      </w:r>
-    </w:p>
-    <w:p>
-      <w:pPr>
-        <w:spacing w:before="120"/>
-        <w:rPr>
-          <w:rFonts w:ascii="Times New Roman" w:hAnsi="Times New Roman" w:cs="Times New Roman"/>
-          <w:sz w:val="20"/>
-          <w:szCs w:val="20"/>
-        </w:rPr>
-      </w:pPr>
-      <w:r>
-        <w:rPr>
-          <w:rFonts w:ascii="Times New Roman" w:hAnsi="Times New Roman" w:cs="Times New Roman"/>
           <w:noProof/>
           <w:sz w:val="20"/>
           <w:szCs w:val="20"/>
         </w:rPr>
         <w:drawing>
-          <wp:anchor distT="0" distB="0" distL="114300" distR="114300" simplePos="0" relativeHeight="251659264" behindDoc="0" locked="0" layoutInCell="1" allowOverlap="1" wp14:anchorId="1F125CD6">
+          <wp:anchor distT="0" distB="0" distL="114300" distR="114300" simplePos="0" relativeHeight="251659264" behindDoc="0" locked="0" layoutInCell="1" allowOverlap="1" wp14:anchorId="7ED81BA6" wp14:editId="3639164A">
             <wp:simplePos x="0" y="0"/>
             <wp:positionH relativeFrom="column">
-              <wp:posOffset>2189480</wp:posOffset>
+              <wp:posOffset>2197100</wp:posOffset>
             </wp:positionH>
             <wp:positionV relativeFrom="paragraph">
-              <wp:posOffset>177800</wp:posOffset>
+              <wp:posOffset>62230</wp:posOffset>
             </wp:positionV>
             <wp:extent cx="3712210" cy="1295400"/>
             <wp:effectExtent l="0" t="0" r="0" b="0"/>
@@ -393,10 +459,19 @@
       <w:r>
         <w:rPr>
           <w:rFonts w:ascii="Times New Roman" w:hAnsi="Times New Roman" w:cs="Times New Roman"/>
-          <w:sz w:val="20"/>
-          <w:szCs w:val="20"/>
-        </w:rPr>
-        <w:t xml:space="preserve">To the right of the </w:t>
+          <w:b/>
+          <w:sz w:val="20"/>
+          <w:szCs w:val="20"/>
+        </w:rPr>
+        <w:t>Code Organizing</w:t>
+      </w:r>
+      <w:r>
+        <w:rPr>
+          <w:rFonts w:ascii="Times New Roman" w:hAnsi="Times New Roman" w:cs="Times New Roman"/>
+          <w:sz w:val="20"/>
+          <w:szCs w:val="20"/>
+        </w:rPr>
+        <w:t xml:space="preserve">. Button </w:t>
       </w:r>
       <w:r>
         <w:rPr>
@@ -405,40 +480,31 @@
           <w:sz w:val="20"/>
           <w:szCs w:val="20"/>
         </w:rPr>
-        <w:t>Additional actions</w:t>
-      </w:r>
-      <w:r>
-        <w:rPr>
-          <w:rFonts w:ascii="Times New Roman" w:hAnsi="Times New Roman" w:cs="Times New Roman"/>
-          <w:sz w:val="20"/>
-          <w:szCs w:val="20"/>
-        </w:rPr>
-        <w:t xml:space="preserve"> field, you will see a button </w:t>
-      </w:r>
-      <w:r>
-        <w:rPr>
-          <w:rFonts w:ascii="Times New Roman" w:hAnsi="Times New Roman" w:cs="Times New Roman"/>
-          <w:i/>
-          <w:sz w:val="20"/>
-          <w:szCs w:val="20"/>
-        </w:rPr>
-        <w:t>Configure</w:t>
-      </w:r>
-      <w:r>
-        <w:rPr>
-          <w:rFonts w:ascii="Times New Roman" w:hAnsi="Times New Roman" w:cs="Times New Roman"/>
-          <w:sz w:val="20"/>
-          <w:szCs w:val="20"/>
-        </w:rPr>
-        <w:t>. Press it, and a window title “Additional Save Actions”</w:t>
-      </w:r>
-      <w:r>
-        <w:rPr>
-          <w:rFonts w:ascii="Times New Roman" w:hAnsi="Times New Roman" w:cs="Times New Roman"/>
-          <w:sz w:val="20"/>
-          <w:szCs w:val="20"/>
-        </w:rPr>
-        <w:t xml:space="preserve"> will appear (shown). It has five buttons in the horizontal bar. </w:t>
+        <w:t>Code Organizing</w:t>
+      </w:r>
+      <w:r>
+        <w:rPr>
+          <w:rFonts w:ascii="Times New Roman" w:hAnsi="Times New Roman" w:cs="Times New Roman"/>
+          <w:sz w:val="20"/>
+          <w:szCs w:val="20"/>
+        </w:rPr>
+        <w:t xml:space="preserve">, has been selected. If you don’t see that one selected, select it. Then make sure that three things are selected as shown: </w:t>
+      </w:r>
+      <w:r>
+        <w:rPr>
+          <w:rFonts w:ascii="Times New Roman" w:hAnsi="Times New Roman" w:cs="Times New Roman"/>
+          <w:sz w:val="20"/>
+          <w:szCs w:val="20"/>
+        </w:rPr>
+        <w:br/>
+      </w:r>
+      <w:r>
+        <w:rPr>
+          <w:rFonts w:ascii="Times New Roman" w:hAnsi="Times New Roman" w:cs="Times New Roman"/>
+          <w:sz w:val="20"/>
+          <w:szCs w:val="20"/>
+        </w:rPr>
+        <w:t>Remove trailing white space, All lines, and Correct indentation.</w:t>
       </w:r>
     </w:p>
     <w:p>
@@ -464,89 +530,18 @@
       <w:r>
         <w:rPr>
           <w:rFonts w:ascii="Times New Roman" w:hAnsi="Times New Roman" w:cs="Times New Roman"/>
-          <w:b/>
-          <w:sz w:val="20"/>
-          <w:szCs w:val="20"/>
-        </w:rPr>
-        <w:t>Code Organizing</w:t>
-      </w:r>
-      <w:r>
-        <w:rPr>
-          <w:rFonts w:ascii="Times New Roman" w:hAnsi="Times New Roman" w:cs="Times New Roman"/>
-          <w:sz w:val="20"/>
-          <w:szCs w:val="20"/>
-        </w:rPr>
-        <w:t xml:space="preserve">. Button </w:t>
-      </w:r>
-      <w:r>
-        <w:rPr>
-          <w:rFonts w:ascii="Times New Roman" w:hAnsi="Times New Roman" w:cs="Times New Roman"/>
-          <w:i/>
-          <w:sz w:val="20"/>
-          <w:szCs w:val="20"/>
-        </w:rPr>
-        <w:t>Code Organizing</w:t>
-      </w:r>
-      <w:r>
-        <w:rPr>
-          <w:rFonts w:ascii="Times New Roman" w:hAnsi="Times New Roman" w:cs="Times New Roman"/>
-          <w:sz w:val="20"/>
-          <w:szCs w:val="20"/>
-        </w:rPr>
-        <w:t xml:space="preserve">, has been selected. If you don’t see that one selected, select it. Then make sure that three things are selected as shown: </w:t>
-      </w:r>
-      <w:r>
-        <w:rPr>
-          <w:rFonts w:ascii="Times New Roman" w:hAnsi="Times New Roman" w:cs="Times New Roman"/>
-          <w:sz w:val="20"/>
-          <w:szCs w:val="20"/>
-        </w:rPr>
-        <w:br/>
-      </w:r>
-      <w:r>
-        <w:rPr>
-          <w:rFonts w:ascii="Times New Roman" w:hAnsi="Times New Roman" w:cs="Times New Roman"/>
-          <w:sz w:val="20"/>
-          <w:szCs w:val="20"/>
-        </w:rPr>
-        <w:t>Remove trailing white space, All lines, and Correct indentation.</w:t>
-      </w:r>
-    </w:p>
-    <w:p>
-      <w:pPr>
-        <w:spacing w:before="120"/>
-        <w:rPr>
-          <w:rFonts w:ascii="Times New Roman" w:hAnsi="Times New Roman" w:cs="Times New Roman"/>
-          <w:b/>
-          <w:sz w:val="20"/>
-          <w:szCs w:val="20"/>
-        </w:rPr>
-      </w:pPr>
-    </w:p>
-    <w:p>
-      <w:pPr>
-        <w:spacing w:before="120"/>
-        <w:rPr>
-          <w:rFonts w:ascii="Times New Roman" w:hAnsi="Times New Roman" w:cs="Times New Roman"/>
-          <w:sz w:val="20"/>
-          <w:szCs w:val="20"/>
-        </w:rPr>
-      </w:pPr>
-      <w:r>
-        <w:rPr>
-          <w:rFonts w:ascii="Times New Roman" w:hAnsi="Times New Roman" w:cs="Times New Roman"/>
           <w:noProof/>
           <w:sz w:val="20"/>
           <w:szCs w:val="20"/>
         </w:rPr>
         <w:drawing>
-          <wp:anchor distT="0" distB="0" distL="114300" distR="114300" simplePos="0" relativeHeight="251660288" behindDoc="0" locked="0" layoutInCell="1" allowOverlap="1">
+          <wp:anchor distT="0" distB="0" distL="114300" distR="114300" simplePos="0" relativeHeight="251660288" behindDoc="0" locked="0" layoutInCell="1" allowOverlap="1" wp14:anchorId="5C91647F" wp14:editId="7B2E15DF">
             <wp:simplePos x="0" y="0"/>
             <wp:positionH relativeFrom="column">
-              <wp:posOffset>3492500</wp:posOffset>
+              <wp:posOffset>3579495</wp:posOffset>
             </wp:positionH>
             <wp:positionV relativeFrom="paragraph">
-              <wp:posOffset>13335</wp:posOffset>
+              <wp:posOffset>127318</wp:posOffset>
             </wp:positionV>
             <wp:extent cx="2374900" cy="939800"/>
             <wp:effectExtent l="0" t="0" r="0" b="0"/>
@@ -797,16 +792,6 @@
           <w:szCs w:val="20"/>
         </w:rPr>
       </w:pPr>
-    </w:p>
-    <w:p>
-      <w:pPr>
-        <w:spacing w:before="120"/>
-        <w:rPr>
-          <w:rFonts w:ascii="Times New Roman" w:hAnsi="Times New Roman" w:cs="Times New Roman"/>
-          <w:sz w:val="20"/>
-          <w:szCs w:val="20"/>
-        </w:rPr>
-      </w:pPr>
       <w:r>
         <w:rPr>
           <w:rFonts w:ascii="Times New Roman" w:hAnsi="Times New Roman" w:cs="Times New Roman"/>
@@ -815,13 +800,13 @@
           <w:szCs w:val="20"/>
         </w:rPr>
         <w:drawing>
-          <wp:anchor distT="0" distB="0" distL="114300" distR="114300" simplePos="0" relativeHeight="251661312" behindDoc="0" locked="0" layoutInCell="1" allowOverlap="1" wp14:anchorId="0105D280">
+          <wp:anchor distT="0" distB="0" distL="114300" distR="114300" simplePos="0" relativeHeight="251661312" behindDoc="0" locked="0" layoutInCell="1" allowOverlap="1" wp14:anchorId="54648FC1" wp14:editId="420FED57">
             <wp:simplePos x="0" y="0"/>
             <wp:positionH relativeFrom="column">
-              <wp:posOffset>2921000</wp:posOffset>
+              <wp:posOffset>2968625</wp:posOffset>
             </wp:positionH>
             <wp:positionV relativeFrom="paragraph">
-              <wp:posOffset>125730</wp:posOffset>
+              <wp:posOffset>212249</wp:posOffset>
             </wp:positionV>
             <wp:extent cx="2984500" cy="1306195"/>
             <wp:effectExtent l="0" t="0" r="0" b="1905"/>
@@ -870,6 +855,16 @@
           </wp:anchor>
         </w:drawing>
       </w:r>
+    </w:p>
+    <w:p>
+      <w:pPr>
+        <w:spacing w:before="120"/>
+        <w:rPr>
+          <w:rFonts w:ascii="Times New Roman" w:hAnsi="Times New Roman" w:cs="Times New Roman"/>
+          <w:sz w:val="20"/>
+          <w:szCs w:val="20"/>
+        </w:rPr>
+      </w:pPr>
       <w:r>
         <w:rPr>
           <w:rFonts w:ascii="Times New Roman" w:hAnsi="Times New Roman" w:cs="Times New Roman"/>
@@ -1033,7 +1028,7 @@
         </w:rPr>
         <w:lastRenderedPageBreak/>
         <w:drawing>
-          <wp:anchor distT="0" distB="0" distL="114300" distR="114300" simplePos="0" relativeHeight="251662336" behindDoc="0" locked="0" layoutInCell="1" allowOverlap="1">
+          <wp:anchor distT="0" distB="0" distL="114300" distR="114300" simplePos="0" relativeHeight="251662336" behindDoc="0" locked="0" layoutInCell="1" allowOverlap="1" wp14:anchorId="61A6F1D5" wp14:editId="5C98603A">
             <wp:simplePos x="0" y="0"/>
             <wp:positionH relativeFrom="column">
               <wp:posOffset>3268345</wp:posOffset>
@@ -1198,6 +1193,15 @@
           <w:szCs w:val="20"/>
         </w:rPr>
       </w:pPr>
+    </w:p>
+    <w:p>
+      <w:pPr>
+        <w:rPr>
+          <w:rFonts w:ascii="Times New Roman" w:hAnsi="Times New Roman" w:cs="Times New Roman"/>
+          <w:sz w:val="20"/>
+          <w:szCs w:val="20"/>
+        </w:rPr>
+      </w:pPr>
       <w:r>
         <w:rPr>
           <w:rFonts w:ascii="Times New Roman" w:hAnsi="Times New Roman" w:cs="Times New Roman"/>
@@ -1206,18 +1210,18 @@
           <w:szCs w:val="20"/>
         </w:rPr>
         <w:drawing>
-          <wp:anchor distT="0" distB="0" distL="114300" distR="114300" simplePos="0" relativeHeight="251663360" behindDoc="0" locked="0" layoutInCell="1" allowOverlap="1">
+          <wp:anchor distT="0" distB="0" distL="114300" distR="114300" simplePos="0" relativeHeight="251665408" behindDoc="0" locked="0" layoutInCell="1" allowOverlap="1" wp14:anchorId="3B6871B8" wp14:editId="5F090D4E">
             <wp:simplePos x="0" y="0"/>
             <wp:positionH relativeFrom="column">
-              <wp:posOffset>3880485</wp:posOffset>
+              <wp:posOffset>3634740</wp:posOffset>
             </wp:positionH>
             <wp:positionV relativeFrom="paragraph">
-              <wp:posOffset>139700</wp:posOffset>
+              <wp:posOffset>14129</wp:posOffset>
             </wp:positionV>
-            <wp:extent cx="2044700" cy="2343150"/>
-            <wp:effectExtent l="0" t="0" r="0" b="6350"/>
+            <wp:extent cx="2240280" cy="2871470"/>
+            <wp:effectExtent l="0" t="0" r="0" b="0"/>
             <wp:wrapSquare wrapText="bothSides"/>
-            <wp:docPr id="6" name="Picture 6"/>
+            <wp:docPr id="8" name="Picture 8" descr="A screenshot of a cell phone&#10;&#10;Description automatically generated"/>
             <wp:cNvGraphicFramePr>
               <a:graphicFrameLocks xmlns:a="http://schemas.openxmlformats.org/drawingml/2006/main" noChangeAspect="1"/>
             </wp:cNvGraphicFramePr>
@@ -1225,7 +1229,7 @@
               <a:graphicData uri="http://schemas.openxmlformats.org/drawingml/2006/picture">
                 <pic:pic xmlns:pic="http://schemas.openxmlformats.org/drawingml/2006/picture">
                   <pic:nvPicPr>
-                    <pic:cNvPr id="6" name="UnnecessaryCode.png"/>
+                    <pic:cNvPr id="8" name="Picture 8" descr="A screenshot of a cell phone&#10;&#10;Description automatically generated"/>
                     <pic:cNvPicPr/>
                   </pic:nvPicPr>
                   <pic:blipFill>
@@ -1243,7 +1247,7 @@
                   <pic:spPr>
                     <a:xfrm>
                       <a:off x="0" y="0"/>
-                      <a:ext cx="2044700" cy="2343150"/>
+                      <a:ext cx="2240280" cy="2871470"/>
                     </a:xfrm>
                     <a:prstGeom prst="rect">
                       <a:avLst/>
@@ -1261,15 +1265,6 @@
           </wp:anchor>
         </w:drawing>
       </w:r>
-    </w:p>
-    <w:p>
-      <w:pPr>
-        <w:rPr>
-          <w:rFonts w:ascii="Times New Roman" w:hAnsi="Times New Roman" w:cs="Times New Roman"/>
-          <w:sz w:val="20"/>
-          <w:szCs w:val="20"/>
-        </w:rPr>
-      </w:pPr>
       <w:r>
         <w:rPr>
           <w:rFonts w:ascii="Times New Roman" w:hAnsi="Times New Roman" w:cs="Times New Roman"/>
@@ -1397,13 +1392,20 @@
     </w:p>
     <w:p>
       <w:pPr>
-        <w:ind w:left="720"/>
-        <w:rPr>
-          <w:rFonts w:ascii="Times New Roman" w:hAnsi="Times New Roman" w:cs="Times New Roman"/>
-          <w:sz w:val="20"/>
-          <w:szCs w:val="20"/>
-        </w:rPr>
-      </w:pPr>
+        <w:rPr>
+          <w:rFonts w:ascii="Times New Roman" w:hAnsi="Times New Roman" w:cs="Times New Roman"/>
+          <w:sz w:val="20"/>
+          <w:szCs w:val="20"/>
+        </w:rPr>
+      </w:pPr>
+      <w:r>
+        <w:rPr>
+          <w:rFonts w:ascii="Times New Roman" w:hAnsi="Times New Roman" w:cs="Times New Roman"/>
+          <w:sz w:val="20"/>
+          <w:szCs w:val="20"/>
+        </w:rPr>
+        <w:t>And Autoboxing and Unboxing will be used where possible.</w:t>
+      </w:r>
     </w:p>
     <w:p>
       <w:pPr>
@@ -1419,17 +1421,27 @@
       <w:pPr>
         <w:rPr>
           <w:rFonts w:ascii="Times New Roman" w:hAnsi="Times New Roman" w:cs="Times New Roman"/>
-          <w:sz w:val="20"/>
-          <w:szCs w:val="20"/>
-        </w:rPr>
-      </w:pPr>
-      <w:r>
-        <w:rPr>
-          <w:rFonts w:ascii="Times New Roman" w:hAnsi="Times New Roman" w:cs="Times New Roman"/>
           <w:b/>
           <w:sz w:val="20"/>
           <w:szCs w:val="20"/>
         </w:rPr>
+      </w:pPr>
+    </w:p>
+    <w:p>
+      <w:pPr>
+        <w:rPr>
+          <w:rFonts w:ascii="Times New Roman" w:hAnsi="Times New Roman" w:cs="Times New Roman"/>
+          <w:sz w:val="20"/>
+          <w:szCs w:val="20"/>
+        </w:rPr>
+      </w:pPr>
+      <w:r>
+        <w:rPr>
+          <w:rFonts w:ascii="Times New Roman" w:hAnsi="Times New Roman" w:cs="Times New Roman"/>
+          <w:b/>
+          <w:sz w:val="20"/>
+          <w:szCs w:val="20"/>
+        </w:rPr>
         <w:t>Finishing up</w:t>
       </w:r>
       <w:r>
@@ -1551,8 +1563,6 @@
         </w:rPr>
         <w:t>That’s it!</w:t>
       </w:r>
-      <w:bookmarkStart w:id="0" w:name="_GoBack"/>
-      <w:bookmarkEnd w:id="0"/>
     </w:p>
     <w:p>
       <w:pPr>
@@ -1634,7 +1644,7 @@
 </file>
 
 <file path=word/styles.xml><?xml version="1.0" encoding="utf-8"?>
-<w:styles xmlns:mc="http://schemas.openxmlformats.org/markup-compatibility/2006" xmlns:r="http://schemas.openxmlformats.org/officeDocument/2006/relationships" xmlns:w="http://schemas.openxmlformats.org/wordprocessingml/2006/main" xmlns:w14="http://schemas.microsoft.com/office/word/2010/wordml" xmlns:w15="http://schemas.microsoft.com/office/word/2012/wordml" xmlns:w16cid="http://schemas.microsoft.com/office/word/2016/wordml/cid" xmlns:w16se="http://schemas.microsoft.com/office/word/2015/wordml/symex" mc:Ignorable="w14 w15 w16se w16cid">
+<w:styles xmlns:mc="http://schemas.openxmlformats.org/markup-compatibility/2006" xmlns:r="http://schemas.openxmlformats.org/officeDocument/2006/relationships" xmlns:w="http://schemas.openxmlformats.org/wordprocessingml/2006/main" xmlns:w14="http://schemas.microsoft.com/office/word/2010/wordml" xmlns:w15="http://schemas.microsoft.com/office/word/2012/wordml" xmlns:w16cex="http://schemas.microsoft.com/office/word/2018/wordml/cex" xmlns:w16cid="http://schemas.microsoft.com/office/word/2016/wordml/cid" xmlns:w16="http://schemas.microsoft.com/office/word/2018/wordml" xmlns:w16se="http://schemas.microsoft.com/office/word/2015/wordml/symex" mc:Ignorable="w14 w15 w16se w16cid w16 w16cex">
   <w:docDefaults>
     <w:rPrDefault>
       <w:rPr>
@@ -1646,7 +1656,7 @@
     </w:rPrDefault>
     <w:pPrDefault/>
   </w:docDefaults>
-  <w:latentStyles w:defLockedState="0" w:defUIPriority="99" w:defSemiHidden="0" w:defUnhideWhenUsed="0" w:defQFormat="0" w:count="375">
+  <w:latentStyles w:defLockedState="0" w:defUIPriority="99" w:defSemiHidden="0" w:defUnhideWhenUsed="0" w:defQFormat="0" w:count="376">
     <w:lsdException w:name="Normal" w:uiPriority="0" w:qFormat="1"/>
     <w:lsdException w:name="heading 1" w:uiPriority="9" w:qFormat="1"/>
     <w:lsdException w:name="heading 2" w:semiHidden="1" w:uiPriority="9" w:unhideWhenUsed="1" w:qFormat="1"/>
@@ -1752,7 +1762,6 @@
     <w:lsdException w:name="HTML Sample" w:semiHidden="1" w:unhideWhenUsed="1"/>
     <w:lsdException w:name="HTML Typewriter" w:semiHidden="1" w:unhideWhenUsed="1"/>
     <w:lsdException w:name="HTML Variable" w:semiHidden="1" w:unhideWhenUsed="1"/>
-    <w:lsdException w:name="Normal Table" w:semiHidden="1" w:unhideWhenUsed="1"/>
     <w:lsdException w:name="annotation subject" w:semiHidden="1" w:unhideWhenUsed="1"/>
     <w:lsdException w:name="No List" w:semiHidden="1" w:unhideWhenUsed="1"/>
     <w:lsdException w:name="Outline List 1" w:semiHidden="1" w:unhideWhenUsed="1"/>
@@ -1799,10 +1808,8 @@
     <w:lsdException w:name="Table Subtle 2" w:semiHidden="1" w:unhideWhenUsed="1"/>
     <w:lsdException w:name="Table Web 1" w:semiHidden="1" w:unhideWhenUsed="1"/>
     <w:lsdException w:name="Table Web 2" w:semiHidden="1" w:unhideWhenUsed="1"/>
-    <w:lsdException w:name="Table Web 3" w:semiHidden="1" w:unhideWhenUsed="1"/>
     <w:lsdException w:name="Balloon Text" w:semiHidden="1" w:unhideWhenUsed="1"/>
     <w:lsdException w:name="Table Grid" w:uiPriority="39"/>
-    <w:lsdException w:name="Table Theme" w:semiHidden="1" w:unhideWhenUsed="1"/>
     <w:lsdException w:name="Placeholder Text" w:semiHidden="1"/>
     <w:lsdException w:name="No Spacing" w:uiPriority="1" w:qFormat="1"/>
     <w:lsdException w:name="Light Shading" w:uiPriority="60"/>
@@ -2020,6 +2027,7 @@
     <w:lsdException w:name="List Table 7 Colorful Accent 6" w:uiPriority="52"/>
     <w:lsdException w:name="Mention" w:semiHidden="1" w:unhideWhenUsed="1"/>
     <w:lsdException w:name="Smart Hyperlink" w:semiHidden="1" w:unhideWhenUsed="1"/>
+    <w:lsdException w:name="Smart Link" w:semiHidden="1" w:unhideWhenUsed="1"/>
   </w:latentStyles>
   <w:style w:type="paragraph" w:default="1" w:styleId="Normal">
     <w:name w:val="Normal"/>

</xml_diff>

<commit_message>
fx eclipse pref docs
</commit_message>
<xml_diff>
--- a/eclipse/eclipseSavePrefs.docx
+++ b/eclipse/eclipseSavePrefs.docx
@@ -20,18 +20,18 @@
           <w:szCs w:val="20"/>
         </w:rPr>
         <w:drawing>
-          <wp:anchor distT="0" distB="0" distL="114300" distR="114300" simplePos="0" relativeHeight="251664384" behindDoc="0" locked="0" layoutInCell="1" allowOverlap="1" wp14:anchorId="4F39B446" wp14:editId="3D5185C3">
+          <wp:anchor distT="0" distB="0" distL="114300" distR="114300" simplePos="0" relativeHeight="251666432" behindDoc="0" locked="0" layoutInCell="1" allowOverlap="1" wp14:anchorId="7789E8C8" wp14:editId="314214EF">
             <wp:simplePos x="0" y="0"/>
             <wp:positionH relativeFrom="column">
-              <wp:posOffset>2747169</wp:posOffset>
+              <wp:posOffset>2824480</wp:posOffset>
             </wp:positionH>
             <wp:positionV relativeFrom="paragraph">
-              <wp:posOffset>114141</wp:posOffset>
+              <wp:posOffset>110490</wp:posOffset>
             </wp:positionV>
-            <wp:extent cx="3157855" cy="2598420"/>
-            <wp:effectExtent l="0" t="0" r="4445" b="5080"/>
+            <wp:extent cx="3079115" cy="2200910"/>
+            <wp:effectExtent l="0" t="0" r="0" b="0"/>
             <wp:wrapSquare wrapText="bothSides"/>
-            <wp:docPr id="7" name="Picture 7" descr="A screenshot of a social media post&#10;&#10;Description automatically generated"/>
+            <wp:docPr id="1" name="Picture 1" descr="Graphical user interface, text, application&#10;&#10;Description automatically generated"/>
             <wp:cNvGraphicFramePr>
               <a:graphicFrameLocks xmlns:a="http://schemas.openxmlformats.org/drawingml/2006/main" noChangeAspect="1"/>
             </wp:cNvGraphicFramePr>
@@ -39,7 +39,7 @@
               <a:graphicData uri="http://schemas.openxmlformats.org/drawingml/2006/picture">
                 <pic:pic xmlns:pic="http://schemas.openxmlformats.org/drawingml/2006/picture">
                   <pic:nvPicPr>
-                    <pic:cNvPr id="7" name="Picture 7" descr="A screenshot of a social media post&#10;&#10;Description automatically generated"/>
+                    <pic:cNvPr id="1" name="Picture 1" descr="Graphical user interface, text, application&#10;&#10;Description automatically generated"/>
                     <pic:cNvPicPr/>
                   </pic:nvPicPr>
                   <pic:blipFill>
@@ -57,7 +57,7 @@
                   <pic:spPr>
                     <a:xfrm>
                       <a:off x="0" y="0"/>
-                      <a:ext cx="3157855" cy="2598420"/>
+                      <a:ext cx="3079115" cy="2200910"/>
                     </a:xfrm>
                     <a:prstGeom prst="rect">
                       <a:avLst/>
@@ -1193,15 +1193,6 @@
           <w:szCs w:val="20"/>
         </w:rPr>
       </w:pPr>
-    </w:p>
-    <w:p>
-      <w:pPr>
-        <w:rPr>
-          <w:rFonts w:ascii="Times New Roman" w:hAnsi="Times New Roman" w:cs="Times New Roman"/>
-          <w:sz w:val="20"/>
-          <w:szCs w:val="20"/>
-        </w:rPr>
-      </w:pPr>
       <w:r>
         <w:rPr>
           <w:rFonts w:ascii="Times New Roman" w:hAnsi="Times New Roman" w:cs="Times New Roman"/>
@@ -1210,18 +1201,18 @@
           <w:szCs w:val="20"/>
         </w:rPr>
         <w:drawing>
-          <wp:anchor distT="0" distB="0" distL="114300" distR="114300" simplePos="0" relativeHeight="251665408" behindDoc="0" locked="0" layoutInCell="1" allowOverlap="1" wp14:anchorId="3B6871B8" wp14:editId="5F090D4E">
+          <wp:anchor distT="0" distB="0" distL="114300" distR="114300" simplePos="0" relativeHeight="251667456" behindDoc="0" locked="0" layoutInCell="1" allowOverlap="1" wp14:anchorId="64027AB7" wp14:editId="242B0704">
             <wp:simplePos x="0" y="0"/>
             <wp:positionH relativeFrom="column">
-              <wp:posOffset>3634740</wp:posOffset>
+              <wp:posOffset>3436710</wp:posOffset>
             </wp:positionH>
             <wp:positionV relativeFrom="paragraph">
-              <wp:posOffset>14129</wp:posOffset>
+              <wp:posOffset>133894</wp:posOffset>
             </wp:positionV>
-            <wp:extent cx="2240280" cy="2871470"/>
+            <wp:extent cx="2490470" cy="5132070"/>
             <wp:effectExtent l="0" t="0" r="0" b="0"/>
             <wp:wrapSquare wrapText="bothSides"/>
-            <wp:docPr id="8" name="Picture 8" descr="A screenshot of a cell phone&#10;&#10;Description automatically generated"/>
+            <wp:docPr id="6" name="Picture 6" descr="Text&#10;&#10;Description automatically generated"/>
             <wp:cNvGraphicFramePr>
               <a:graphicFrameLocks xmlns:a="http://schemas.openxmlformats.org/drawingml/2006/main" noChangeAspect="1"/>
             </wp:cNvGraphicFramePr>
@@ -1229,7 +1220,7 @@
               <a:graphicData uri="http://schemas.openxmlformats.org/drawingml/2006/picture">
                 <pic:pic xmlns:pic="http://schemas.openxmlformats.org/drawingml/2006/picture">
                   <pic:nvPicPr>
-                    <pic:cNvPr id="8" name="Picture 8" descr="A screenshot of a cell phone&#10;&#10;Description automatically generated"/>
+                    <pic:cNvPr id="6" name="Picture 6" descr="Text&#10;&#10;Description automatically generated"/>
                     <pic:cNvPicPr/>
                   </pic:nvPicPr>
                   <pic:blipFill>
@@ -1247,7 +1238,7 @@
                   <pic:spPr>
                     <a:xfrm>
                       <a:off x="0" y="0"/>
-                      <a:ext cx="2240280" cy="2871470"/>
+                      <a:ext cx="2490470" cy="5132070"/>
                     </a:xfrm>
                     <a:prstGeom prst="rect">
                       <a:avLst/>
@@ -1265,6 +1256,15 @@
           </wp:anchor>
         </w:drawing>
       </w:r>
+    </w:p>
+    <w:p>
+      <w:pPr>
+        <w:rPr>
+          <w:rFonts w:ascii="Times New Roman" w:hAnsi="Times New Roman" w:cs="Times New Roman"/>
+          <w:sz w:val="20"/>
+          <w:szCs w:val="20"/>
+        </w:rPr>
+      </w:pPr>
       <w:r>
         <w:rPr>
           <w:rFonts w:ascii="Times New Roman" w:hAnsi="Times New Roman" w:cs="Times New Roman"/>
@@ -1302,6 +1302,7 @@
     </w:p>
     <w:p>
       <w:pPr>
+        <w:spacing w:before="120"/>
         <w:ind w:left="720"/>
         <w:rPr>
           <w:rFonts w:ascii="Times New Roman" w:hAnsi="Times New Roman" w:cs="Times New Roman"/>
@@ -1315,7 +1316,7 @@
           <w:sz w:val="20"/>
           <w:szCs w:val="20"/>
         </w:rPr>
-        <w:t>Unnecessary imports</w:t>
+        <w:t>Unnecessary import</w:t>
       </w:r>
     </w:p>
     <w:p>
@@ -1333,7 +1334,7 @@
           <w:sz w:val="20"/>
           <w:szCs w:val="20"/>
         </w:rPr>
-        <w:t>Unnecessary casts</w:t>
+        <w:t>Unnecessary cast</w:t>
       </w:r>
     </w:p>
     <w:p>
@@ -1351,7 +1352,7 @@
           <w:sz w:val="20"/>
           <w:szCs w:val="20"/>
         </w:rPr>
-        <w:t>Redundant type arguments</w:t>
+        <w:t>Use diamond operator</w:t>
       </w:r>
     </w:p>
     <w:p>
@@ -1369,7 +1370,7 @@
           <w:sz w:val="20"/>
           <w:szCs w:val="20"/>
         </w:rPr>
-        <w:t>Redundant modifiers</w:t>
+        <w:t>Redundant modifier</w:t>
       </w:r>
     </w:p>
     <w:p>
@@ -1387,24 +1388,69 @@
           <w:sz w:val="20"/>
           <w:szCs w:val="20"/>
         </w:rPr>
-        <w:t>Redundant semicolons.</w:t>
-      </w:r>
-    </w:p>
-    <w:p>
-      <w:pPr>
-        <w:rPr>
-          <w:rFonts w:ascii="Times New Roman" w:hAnsi="Times New Roman" w:cs="Times New Roman"/>
-          <w:sz w:val="20"/>
-          <w:szCs w:val="20"/>
-        </w:rPr>
-      </w:pPr>
-      <w:r>
-        <w:rPr>
-          <w:rFonts w:ascii="Times New Roman" w:hAnsi="Times New Roman" w:cs="Times New Roman"/>
-          <w:sz w:val="20"/>
-          <w:szCs w:val="20"/>
-        </w:rPr>
-        <w:t>And Autoboxing and Unboxing will be used where possible.</w:t>
+        <w:t>Redundant semicolon</w:t>
+      </w:r>
+    </w:p>
+    <w:p>
+      <w:pPr>
+        <w:ind w:left="720"/>
+        <w:rPr>
+          <w:rFonts w:ascii="Times New Roman" w:hAnsi="Times New Roman" w:cs="Times New Roman"/>
+          <w:sz w:val="20"/>
+          <w:szCs w:val="20"/>
+        </w:rPr>
+      </w:pPr>
+      <w:r>
+        <w:rPr>
+          <w:rFonts w:ascii="Times New Roman" w:hAnsi="Times New Roman" w:cs="Times New Roman"/>
+          <w:sz w:val="20"/>
+          <w:szCs w:val="20"/>
+        </w:rPr>
+        <w:t>Useless return</w:t>
+      </w:r>
+    </w:p>
+    <w:p>
+      <w:pPr>
+        <w:ind w:left="720"/>
+        <w:rPr>
+          <w:rFonts w:ascii="Times New Roman" w:hAnsi="Times New Roman" w:cs="Times New Roman"/>
+          <w:sz w:val="20"/>
+          <w:szCs w:val="20"/>
+        </w:rPr>
+      </w:pPr>
+      <w:r>
+        <w:rPr>
+          <w:rFonts w:ascii="Times New Roman" w:hAnsi="Times New Roman" w:cs="Times New Roman"/>
+          <w:sz w:val="20"/>
+          <w:szCs w:val="20"/>
+        </w:rPr>
+        <w:t>Useless continue</w:t>
+      </w:r>
+    </w:p>
+    <w:p>
+      <w:pPr>
+        <w:spacing w:before="120"/>
+        <w:rPr>
+          <w:rFonts w:ascii="Times New Roman" w:hAnsi="Times New Roman" w:cs="Times New Roman"/>
+          <w:sz w:val="20"/>
+          <w:szCs w:val="20"/>
+        </w:rPr>
+      </w:pPr>
+      <w:r>
+        <w:rPr>
+          <w:rFonts w:ascii="Times New Roman" w:hAnsi="Times New Roman" w:cs="Times New Roman"/>
+          <w:sz w:val="20"/>
+          <w:szCs w:val="20"/>
+        </w:rPr>
+        <w:t xml:space="preserve">The diamond operator &lt;&gt; will be used to remove unnecessary types. And </w:t>
+      </w:r>
+      <w:r>
+        <w:rPr>
+          <w:rFonts w:ascii="Times New Roman" w:hAnsi="Times New Roman" w:cs="Times New Roman"/>
+          <w:sz w:val="20"/>
+          <w:szCs w:val="20"/>
+        </w:rPr>
+        <w:t>Autoboxing and Unboxing will be used where possible.</w:t>
       </w:r>
     </w:p>
     <w:p>
@@ -1762,6 +1808,7 @@
     <w:lsdException w:name="HTML Sample" w:semiHidden="1" w:unhideWhenUsed="1"/>
     <w:lsdException w:name="HTML Typewriter" w:semiHidden="1" w:unhideWhenUsed="1"/>
     <w:lsdException w:name="HTML Variable" w:semiHidden="1" w:unhideWhenUsed="1"/>
+    <w:lsdException w:name="Normal Table" w:semiHidden="1" w:unhideWhenUsed="1"/>
     <w:lsdException w:name="annotation subject" w:semiHidden="1" w:unhideWhenUsed="1"/>
     <w:lsdException w:name="No List" w:semiHidden="1" w:unhideWhenUsed="1"/>
     <w:lsdException w:name="Outline List 1" w:semiHidden="1" w:unhideWhenUsed="1"/>
@@ -1808,8 +1855,10 @@
     <w:lsdException w:name="Table Subtle 2" w:semiHidden="1" w:unhideWhenUsed="1"/>
     <w:lsdException w:name="Table Web 1" w:semiHidden="1" w:unhideWhenUsed="1"/>
     <w:lsdException w:name="Table Web 2" w:semiHidden="1" w:unhideWhenUsed="1"/>
+    <w:lsdException w:name="Table Web 3" w:semiHidden="1" w:unhideWhenUsed="1"/>
     <w:lsdException w:name="Balloon Text" w:semiHidden="1" w:unhideWhenUsed="1"/>
     <w:lsdException w:name="Table Grid" w:uiPriority="39"/>
+    <w:lsdException w:name="Table Theme" w:semiHidden="1" w:unhideWhenUsed="1"/>
     <w:lsdException w:name="Placeholder Text" w:semiHidden="1"/>
     <w:lsdException w:name="No Spacing" w:uiPriority="1" w:qFormat="1"/>
     <w:lsdException w:name="Light Shading" w:uiPriority="60"/>

</xml_diff>

<commit_message>
remove local var thing
</commit_message>
<xml_diff>
--- a/eclipse/eclipseSavePrefs.docx
+++ b/eclipse/eclipseSavePrefs.docx
@@ -15,23 +15,58 @@
       <w:r>
         <w:rPr>
           <w:rFonts w:ascii="Times New Roman" w:hAnsi="Times New Roman" w:cs="Times New Roman"/>
+          <w:sz w:val="20"/>
+          <w:szCs w:val="20"/>
+        </w:rPr>
+        <w:t xml:space="preserve">We show you how to set the Eclipse </w:t>
+      </w:r>
+      <w:r>
+        <w:rPr>
+          <w:rFonts w:ascii="Times New Roman" w:hAnsi="Times New Roman" w:cs="Times New Roman"/>
+          <w:sz w:val="20"/>
+          <w:szCs w:val="20"/>
+        </w:rPr>
+        <w:t xml:space="preserve">formatting </w:t>
+      </w:r>
+      <w:r>
+        <w:rPr>
+          <w:rFonts w:ascii="Times New Roman" w:hAnsi="Times New Roman" w:cs="Times New Roman"/>
+          <w:sz w:val="20"/>
+          <w:szCs w:val="20"/>
+        </w:rPr>
+        <w:t xml:space="preserve">actions to perform when a file is saved. </w:t>
+      </w:r>
+    </w:p>
+    <w:p>
+      <w:pPr>
+        <w:spacing w:before="120"/>
+        <w:rPr>
+          <w:rFonts w:ascii="Times New Roman" w:hAnsi="Times New Roman" w:cs="Times New Roman"/>
+          <w:b/>
+          <w:sz w:val="20"/>
+          <w:szCs w:val="20"/>
+        </w:rPr>
+      </w:pPr>
+      <w:r>
+        <w:rPr>
+          <w:rFonts w:ascii="Times New Roman" w:hAnsi="Times New Roman" w:cs="Times New Roman"/>
           <w:noProof/>
           <w:sz w:val="20"/>
           <w:szCs w:val="20"/>
         </w:rPr>
         <w:drawing>
-          <wp:anchor distT="0" distB="0" distL="114300" distR="114300" simplePos="0" relativeHeight="251673600" behindDoc="0" locked="0" layoutInCell="1" allowOverlap="1" wp14:anchorId="3038BF4E" wp14:editId="032411F9">
+          <wp:anchor distT="0" distB="0" distL="114300" distR="114300" simplePos="0" relativeHeight="251673600" behindDoc="0" locked="0" layoutInCell="1" allowOverlap="1" wp14:anchorId="0561055F" wp14:editId="7FE76FFB">
             <wp:simplePos x="0" y="0"/>
             <wp:positionH relativeFrom="column">
-              <wp:posOffset>2738755</wp:posOffset>
+              <wp:posOffset>3459653</wp:posOffset>
             </wp:positionH>
             <wp:positionV relativeFrom="paragraph">
-              <wp:posOffset>138199</wp:posOffset>
+              <wp:posOffset>186170</wp:posOffset>
             </wp:positionV>
-            <wp:extent cx="3216275" cy="2597150"/>
-            <wp:effectExtent l="0" t="0" r="0" b="6350"/>
+            <wp:extent cx="2494280" cy="2244090"/>
+            <wp:effectExtent l="0" t="0" r="0" b="3810"/>
             <wp:wrapSquare wrapText="bothSides"/>
-            <wp:docPr id="2" name="Picture 2" descr="Graphical user interface, text, application&#10;&#10;Description automatically generated"/>
+            <wp:docPr id="1" name="Picture 1" descr="Graphical user interface, application&#10;&#10;Description automatically generated"/>
             <wp:cNvGraphicFramePr>
               <a:graphicFrameLocks xmlns:a="http://schemas.openxmlformats.org/drawingml/2006/main" noChangeAspect="1"/>
             </wp:cNvGraphicFramePr>
@@ -39,7 +74,7 @@
               <a:graphicData uri="http://schemas.openxmlformats.org/drawingml/2006/picture">
                 <pic:pic xmlns:pic="http://schemas.openxmlformats.org/drawingml/2006/picture">
                   <pic:nvPicPr>
-                    <pic:cNvPr id="2" name="Picture 2" descr="Graphical user interface, text, application&#10;&#10;Description automatically generated"/>
+                    <pic:cNvPr id="1" name="Picture 1" descr="Graphical user interface, application&#10;&#10;Description automatically generated"/>
                     <pic:cNvPicPr/>
                   </pic:nvPicPr>
                   <pic:blipFill>
@@ -57,7 +92,7 @@
                   <pic:spPr>
                     <a:xfrm>
                       <a:off x="0" y="0"/>
-                      <a:ext cx="3216275" cy="2597150"/>
+                      <a:ext cx="2494280" cy="2244090"/>
                     </a:xfrm>
                     <a:prstGeom prst="rect">
                       <a:avLst/>
@@ -78,41 +113,6 @@
       <w:r>
         <w:rPr>
           <w:rFonts w:ascii="Times New Roman" w:hAnsi="Times New Roman" w:cs="Times New Roman"/>
-          <w:sz w:val="20"/>
-          <w:szCs w:val="20"/>
-        </w:rPr>
-        <w:t xml:space="preserve">We show you how to set the Eclipse </w:t>
-      </w:r>
-      <w:r>
-        <w:rPr>
-          <w:rFonts w:ascii="Times New Roman" w:hAnsi="Times New Roman" w:cs="Times New Roman"/>
-          <w:sz w:val="20"/>
-          <w:szCs w:val="20"/>
-        </w:rPr>
-        <w:t xml:space="preserve">formatting </w:t>
-      </w:r>
-      <w:r>
-        <w:rPr>
-          <w:rFonts w:ascii="Times New Roman" w:hAnsi="Times New Roman" w:cs="Times New Roman"/>
-          <w:sz w:val="20"/>
-          <w:szCs w:val="20"/>
-        </w:rPr>
-        <w:t xml:space="preserve">actions to perform when a file is saved. </w:t>
-      </w:r>
-    </w:p>
-    <w:p>
-      <w:pPr>
-        <w:spacing w:before="120"/>
-        <w:rPr>
-          <w:rFonts w:ascii="Times New Roman" w:hAnsi="Times New Roman" w:cs="Times New Roman"/>
-          <w:b/>
-          <w:sz w:val="20"/>
-          <w:szCs w:val="20"/>
-        </w:rPr>
-      </w:pPr>
-      <w:r>
-        <w:rPr>
-          <w:rFonts w:ascii="Times New Roman" w:hAnsi="Times New Roman" w:cs="Times New Roman"/>
           <w:b/>
           <w:sz w:val="20"/>
           <w:szCs w:val="20"/>
@@ -265,7 +265,7 @@
           <w:sz w:val="20"/>
           <w:szCs w:val="20"/>
         </w:rPr>
-        <w:t>9</w:t>
+        <w:t>8</w:t>
       </w:r>
       <w:r>
         <w:rPr>
@@ -927,15 +927,6 @@
           <w:szCs w:val="20"/>
         </w:rPr>
         <w:t>. You will see items for different versions of Java. We show only the one for Java 5 to the right.</w:t>
-      </w:r>
-      <w:r>
-        <w:rPr>
-          <w:rFonts w:ascii="Times New Roman" w:hAnsi="Times New Roman" w:cs="Times New Roman"/>
-          <w:sz w:val="20"/>
-          <w:szCs w:val="20"/>
-        </w:rPr>
-        <w:br/>
-        <w:t>For Java 10, select "Use local variable type inference".</w:t>
       </w:r>
       <w:r>
         <w:rPr>

</xml_diff>